<commit_message>
Edits made to paper.
Just need to submit now.
</commit_message>
<xml_diff>
--- a/MISC/Mobile Friendly Algorithm.docx
+++ b/MISC/Mobile Friendly Algorithm.docx
@@ -21,8 +21,14 @@
     <w:p>
       <w:pPr>
         <w:jc w:val="center"/>
-      </w:pPr>
-      <w:r>
+        <w:rPr>
+          <w:u w:val="single"/>
+        </w:rPr>
+      </w:pPr>
+      <w:r>
+        <w:rPr>
+          <w:u w:val="single"/>
+        </w:rPr>
         <w:t>Accommodating Mobile Friendliness</w:t>
       </w:r>
     </w:p>
@@ -37,7 +43,25 @@
       </w:pPr>
       <w:r>
         <w:tab/>
-        <w:t xml:space="preserve">This day in age there is a huge following for mobile devices such as cell phones and tablets. Small in size, they still grant a huge convenience when it comes to doing things on the web. Whether one needs to look up a menu for a restaurant, buy something through an online store, or just read a news article, it can be done! Many of these sites have a mobile version – they’re slightly simplified, but in the right ways so that it cooperates with the smaller device being used. If a site has too much activity going on and doesn’t have a mobile version, users will be turned off from using their service and will go elsewhere… this is </w:t>
+        <w:t xml:space="preserve">This day in age there is a huge following for mobile devices such as cell phones and tablets. Small in size, they still grant a huge convenience when it comes to </w:t>
+      </w:r>
+      <w:r>
+        <w:t>going</w:t>
+      </w:r>
+      <w:r>
+        <w:t xml:space="preserve"> on the web. Whether one needs to look up a menu for a restaurant, buy something through an online store, or just read a news article, it can be done! Many of these sites have a mobile version – they’re slightly simplified, but in the right ways so that it cooperates with the smaller device being used. If a site </w:t>
+      </w:r>
+      <w:r>
+        <w:t>is too aesthetically</w:t>
+      </w:r>
+      <w:r>
+        <w:t xml:space="preserve"> </w:t>
+      </w:r>
+      <w:r>
+        <w:t>active without a mobile version</w:t>
+      </w:r>
+      <w:r>
+        <w:t xml:space="preserve">, users will be turned off from using their service and will go elsewhere… this is </w:t>
       </w:r>
       <w:r>
         <w:rPr>
@@ -78,7 +102,25 @@
         <w:t xml:space="preserve">, 2015 in order to help users get the best mobile content when performing a search. </w:t>
       </w:r>
       <w:r>
-        <w:t>They have developed a test that is run to rank how mobile friendly a webpage, and this score will account into how easily your webpage shows up in search results</w:t>
+        <w:t xml:space="preserve">They have developed a test that is run to </w:t>
+      </w:r>
+      <w:r>
+        <w:t>rank how mobile friendly a website</w:t>
+      </w:r>
+      <w:r>
+        <w:t xml:space="preserve"> is</w:t>
+      </w:r>
+      <w:r>
+        <w:t>, and this score will a</w:t>
+      </w:r>
+      <w:r>
+        <w:t>ccount into how easily a</w:t>
+      </w:r>
+      <w:r>
+        <w:t xml:space="preserve"> website</w:t>
+      </w:r>
+      <w:r>
+        <w:t xml:space="preserve"> shows up in search results</w:t>
       </w:r>
       <w:r>
         <w:t xml:space="preserve"> on mobile devices</w:t>
@@ -97,7 +139,15 @@
         <w:t xml:space="preserve">[2] </w:t>
       </w:r>
       <w:r>
-        <w:t xml:space="preserve">This algorithm is run by Googlebot, </w:t>
+        <w:t xml:space="preserve">This algorithm is run by </w:t>
+      </w:r>
+      <w:proofErr w:type="spellStart"/>
+      <w:r>
+        <w:t>Googlebot</w:t>
+      </w:r>
+      <w:proofErr w:type="spellEnd"/>
+      <w:r>
+        <w:t xml:space="preserve">, </w:t>
       </w:r>
       <w:r>
         <w:t xml:space="preserve">an analysis tool that </w:t>
@@ -106,7 +156,45 @@
         <w:t xml:space="preserve">will check to see if your website follows some simple mobile rules. One thing it will check is to see if you are using viewports; </w:t>
       </w:r>
       <w:r>
-        <w:t>when a webpage is loaded, it will scale the page to fit the screen (convenient on a desktop, bad on a cell phone) whereas a viewport can specify the width and scaling factors to accommodate mobile devices. Googlebot will also check to see how legible the text is on a site; obviously, if text is too small, a fair demographic of users will have a difficult time seeing what’s on the site. Googlebot will check to see if your site uses plugins; a lot of mobile devices don’t support plugins and will cause a plethora of problems on your site. Googlebot will check to see if web content fits within the viewports being used; this is important because users should not be forced to scroll horizontally on mobile sites! And lastly, Googlebot will check to make sure that links, buttons, and other interactive objects are spaced and large enough so users don’t have a hard time tapping them.</w:t>
+        <w:t xml:space="preserve">when a </w:t>
+      </w:r>
+      <w:r>
+        <w:t>website</w:t>
+      </w:r>
+      <w:r>
+        <w:t xml:space="preserve"> is loaded, it will scale the page to fit the screen (convenient on a desktop, bad on a cell phone) whereas a viewport can specify the width and scaling factors to accommodate mobile devices. </w:t>
+      </w:r>
+      <w:proofErr w:type="spellStart"/>
+      <w:r>
+        <w:t>Googlebot</w:t>
+      </w:r>
+      <w:proofErr w:type="spellEnd"/>
+      <w:r>
+        <w:t xml:space="preserve"> will also check to see how legible the text is on a site; obviously, if text is too small, a fair demographic of users will have a difficult time seeing what’s on the site. </w:t>
+      </w:r>
+      <w:proofErr w:type="spellStart"/>
+      <w:r>
+        <w:t>Googlebot</w:t>
+      </w:r>
+      <w:proofErr w:type="spellEnd"/>
+      <w:r>
+        <w:t xml:space="preserve"> will check to see if your site uses plugins; a lot of mobile devices don’t support plugins and will cause a plethora of problems on your site. </w:t>
+      </w:r>
+      <w:proofErr w:type="spellStart"/>
+      <w:r>
+        <w:t>Googlebot</w:t>
+      </w:r>
+      <w:proofErr w:type="spellEnd"/>
+      <w:r>
+        <w:t xml:space="preserve"> will check to see if web content fits within the viewports being used; this is important because users should not be forced to scroll horizontally on mobile sites! And lastly, </w:t>
+      </w:r>
+      <w:proofErr w:type="spellStart"/>
+      <w:r>
+        <w:t>Googlebot</w:t>
+      </w:r>
+      <w:proofErr w:type="spellEnd"/>
+      <w:r>
+        <w:t xml:space="preserve"> will check to make sure that links, buttons, and other interactive objects are spaced and large enough so users don’t have a hard time tapping them.</w:t>
       </w:r>
     </w:p>
     <w:p>
@@ -121,10 +209,78 @@
         <w:t xml:space="preserve">The mathematics behind this formula </w:t>
       </w:r>
       <w:r>
-        <w:t>are not too complicated. Basically, before analyzing, Googlebot will interpret your website to have a mobile score of 100. It will then determine the rule impact score which describes how poor the categories above are. If you did not follow a rule above, it will add to the impact score more and if you followed a rule perfectly, it won’t add to the impact in that category. Once all the categories are analyzed, the rule impact score is</w:t>
-      </w:r>
-      <w:r>
-        <w:t xml:space="preserve"> subtracted from 100 – if the score is 80 or above, that will be the rank of the webpage and it will be considered passing. If it’s lower than that, it will be scaled in a different way and considered failed.</w:t>
+        <w:t xml:space="preserve">are not too complicated. Basically, before analyzing, </w:t>
+      </w:r>
+      <w:proofErr w:type="spellStart"/>
+      <w:r>
+        <w:t>Googlebot</w:t>
+      </w:r>
+      <w:proofErr w:type="spellEnd"/>
+      <w:r>
+        <w:t xml:space="preserve"> will interpret your website to have a mobile score of 100. It will then determine the rule impact score</w:t>
+      </w:r>
+      <w:r>
+        <w:t>,</w:t>
+      </w:r>
+      <w:r>
+        <w:t xml:space="preserve"> which describes how poor the categories </w:t>
+      </w:r>
+      <w:r>
+        <w:t>above are. The more a site deviates from following a rule above</w:t>
+      </w:r>
+      <w:r>
+        <w:t xml:space="preserve">, </w:t>
+      </w:r>
+      <w:r>
+        <w:t xml:space="preserve">the more </w:t>
+      </w:r>
+      <w:r>
+        <w:t>it will add to the impact score</w:t>
+      </w:r>
+      <w:r>
+        <w:t>.</w:t>
+      </w:r>
+      <w:r>
+        <w:t xml:space="preserve"> </w:t>
+      </w:r>
+      <w:r>
+        <w:t xml:space="preserve">If a </w:t>
+      </w:r>
+      <w:r>
+        <w:t xml:space="preserve">rule </w:t>
+      </w:r>
+      <w:r>
+        <w:t xml:space="preserve">is followed </w:t>
+      </w:r>
+      <w:r>
+        <w:t>perfectly, it won’t add to the impact</w:t>
+      </w:r>
+      <w:r>
+        <w:t xml:space="preserve"> score</w:t>
+      </w:r>
+      <w:r>
+        <w:t xml:space="preserve"> in that category. Once all the categories are analyzed, the rule impact score is</w:t>
+      </w:r>
+      <w:r>
+        <w:t xml:space="preserve"> subtracted from 100 – if the </w:t>
+      </w:r>
+      <w:r>
+        <w:t>result</w:t>
+      </w:r>
+      <w:r>
+        <w:t xml:space="preserve"> is 80 or above, that will be the rank of the </w:t>
+      </w:r>
+      <w:r>
+        <w:t>website</w:t>
+      </w:r>
+      <w:r>
+        <w:t xml:space="preserve"> and it will be considered passing. If it’</w:t>
+      </w:r>
+      <w:r>
+        <w:t>s lower than 80, the result</w:t>
+      </w:r>
+      <w:r>
+        <w:t xml:space="preserve"> will be scaled in a different way and considered failed.</w:t>
       </w:r>
     </w:p>
     <w:p>
@@ -133,7 +289,25 @@
         <w:ind w:firstLine="720"/>
       </w:pPr>
       <w:r>
-        <w:t>Based on these observations, website developers can learn from these rules and adapt their website designs to accommodate them, and a lot of them can be managed nicely through the website code. The best way to make a huge improvement on a website design is to heavily focus on how the viewports work throughout the site (if they’re even in the site!). The reason for this is that viewports are a prime component of two of the rules taken into account for a website’s mobile friendliness score. If they aren’t there or don’t adapt to different sized devices nicely, points are lost; if there’s too much content that the user has to scroll horizontally to see all the data, points are lost. By making one improveme</w:t>
+        <w:t>Based on these observations, website developers can learn from these rules and adapt their website designs to accommodate them</w:t>
+      </w:r>
+      <w:r>
+        <w:t>, and a lot of these rules</w:t>
+      </w:r>
+      <w:r>
+        <w:t xml:space="preserve"> can be managed nicely through the website code. The best way to make a huge</w:t>
+      </w:r>
+      <w:r>
+        <w:t xml:space="preserve"> improvement on a website ranking</w:t>
+      </w:r>
+      <w:r>
+        <w:t xml:space="preserve"> is to heavily focus on how the viewports work throughout the site (if they’</w:t>
+      </w:r>
+      <w:r>
+        <w:t>re even on</w:t>
+      </w:r>
+      <w:r>
+        <w:t xml:space="preserve"> the site!). The reason for this is that viewports are a prime component of two of the rules taken into account for a website’s mobile friendliness score. If they aren’t there or don’t adapt to different sized devices nicely, points are lost; if there’s too much content that the user has to scroll horizontally to see all the data, points are lost. By making one improveme</w:t>
       </w:r>
       <w:r>
         <w:t xml:space="preserve">nt, it takes care of two rules! </w:t>
@@ -148,7 +322,13 @@
         <w:ind w:firstLine="720"/>
       </w:pPr>
       <w:r>
-        <w:t>That’s just one example of how the mobile friendliness of a website can be improved. Of course, the other rules can be focused on too, such as cleaning up plugins, text legibility and spacing, etc. but this one is the best improvement that can be made. The theory behind ranking is that websites are basically competing with one another to climb to the top ranks of search results. It would be most advantageous for a designer to implement the improvement that has the largest impact, which can easily be seen to be viewport implementation. Of course, if the website already has that cleaned up, another category can be focused on.</w:t>
+        <w:t xml:space="preserve">That’s just one example of how the mobile friendliness of a website can be improved. Of course, the other rules can be focused on too, such as cleaning up plugins, text legibility and spacing, etc. but this one is the best improvement that can be made. The theory behind ranking is that websites are basically competing with one another to climb to the top ranks of search results. It would be most advantageous for a designer to implement the improvement that has the largest impact, which can </w:t>
+      </w:r>
+      <w:r>
+        <w:t>be the viewports if no improvements have been made yet</w:t>
+      </w:r>
+      <w:r>
+        <w:t>. Of course, if the website already has that cleaned up, another category can be focused on.</w:t>
       </w:r>
     </w:p>
     <w:p>
@@ -157,33 +337,74 @@
         <w:ind w:firstLine="720"/>
       </w:pPr>
       <w:r>
-        <w:t xml:space="preserve">It’s important that websites are mobile friendly because there is a huge increase in mobile device processing in the past few years. Google’s algorithm has made two useful contributions; provided users with a better mobile experience by providing them with better web services, and </w:t>
-      </w:r>
-      <w:r>
-        <w:t>encouraging web developers to incorporate mobile design. If a web service can incorporate a mobile design, it speaks on levels that it’s a well rounded, organized service that can be trust-worthy in possibly other aspects, and will overall get better activity.</w:t>
-      </w:r>
-      <w:bookmarkStart w:id="0" w:name="_GoBack"/>
-      <w:bookmarkEnd w:id="0"/>
-    </w:p>
-    <w:p>
-      <w:pPr>
-        <w:spacing w:line="480" w:lineRule="auto"/>
-      </w:pPr>
-    </w:p>
-    <w:p>
-      <w:pPr>
-        <w:spacing w:line="480" w:lineRule="auto"/>
-      </w:pPr>
-    </w:p>
-    <w:p>
-      <w:pPr>
-        <w:spacing w:line="480" w:lineRule="auto"/>
-      </w:pPr>
-    </w:p>
-    <w:p>
-      <w:pPr>
-        <w:spacing w:line="480" w:lineRule="auto"/>
-      </w:pPr>
+        <w:t xml:space="preserve">It’s important that websites are </w:t>
+      </w:r>
+      <w:r>
+        <w:t>mobile friendly because there has been</w:t>
+      </w:r>
+      <w:r>
+        <w:t xml:space="preserve"> a huge increase in mobile device processing in the past few years. Google’s </w:t>
+      </w:r>
+      <w:r>
+        <w:t xml:space="preserve">mobile friendliness </w:t>
+      </w:r>
+      <w:r>
+        <w:t xml:space="preserve">algorithm has made two useful contributions; provided users with a better mobile experience by </w:t>
+      </w:r>
+      <w:r>
+        <w:t>search results</w:t>
+      </w:r>
+      <w:r>
+        <w:t xml:space="preserve">, and </w:t>
+      </w:r>
+      <w:r>
+        <w:t xml:space="preserve">encouraging web developers to incorporate mobile design. If a web service can incorporate a mobile design, </w:t>
+      </w:r>
+      <w:r>
+        <w:t>it shows that it’s</w:t>
+      </w:r>
+      <w:r>
+        <w:t xml:space="preserve"> a well rounded, organized serv</w:t>
+      </w:r>
+      <w:r>
+        <w:t xml:space="preserve">ice that can </w:t>
+      </w:r>
+      <w:r>
+        <w:t xml:space="preserve">possibly </w:t>
+      </w:r>
+      <w:r>
+        <w:t>be trust-worthy in other aspects, thus</w:t>
+      </w:r>
+      <w:r>
+        <w:t xml:space="preserve"> overall get</w:t>
+      </w:r>
+      <w:r>
+        <w:t>ting</w:t>
+      </w:r>
+      <w:r>
+        <w:t xml:space="preserve"> better activity.</w:t>
+      </w:r>
+    </w:p>
+    <w:p>
+      <w:pPr>
+        <w:spacing w:line="480" w:lineRule="auto"/>
+      </w:pPr>
+    </w:p>
+    <w:p>
+      <w:pPr>
+        <w:spacing w:line="480" w:lineRule="auto"/>
+        <w:rPr>
+          <w:sz w:val="32"/>
+          <w:szCs w:val="32"/>
+        </w:rPr>
+      </w:pPr>
+      <w:r>
+        <w:rPr>
+          <w:sz w:val="32"/>
+          <w:szCs w:val="32"/>
+        </w:rPr>
+        <w:t>References:</w:t>
+      </w:r>
     </w:p>
     <w:p>
       <w:pPr>
@@ -191,6 +412,9 @@
       </w:pPr>
       <w:r>
         <w:t xml:space="preserve">[1] </w:t>
+      </w:r>
+      <w:r>
+        <w:t xml:space="preserve">“Make sure your site’s ready for mobile-friendly Google search results,” Google, </w:t>
       </w:r>
       <w:hyperlink r:id="rId4" w:history="1">
         <w:r>
@@ -207,6 +431,9 @@
       </w:pPr>
       <w:r>
         <w:t xml:space="preserve">[2] </w:t>
+      </w:r>
+      <w:r>
+        <w:t xml:space="preserve">Adam Whittles, “How to Ace the Google Mobile-Friendly Test &amp; Score 100%,” Moz.com, </w:t>
       </w:r>
       <w:hyperlink r:id="rId5" w:history="1">
         <w:r>
@@ -238,6 +465,8 @@
       <w:pPr>
         <w:spacing w:line="480" w:lineRule="auto"/>
       </w:pPr>
+      <w:bookmarkStart w:id="0" w:name="_GoBack"/>
+      <w:bookmarkEnd w:id="0"/>
     </w:p>
     <w:p>
       <w:pPr>

</xml_diff>